<commit_message>
modification install jenkins + installation outils v2.1
</commit_message>
<xml_diff>
--- a/install/Doc_installation.docx
+++ b/install/Doc_installation.docx
@@ -22,10 +22,31 @@
           <w:sz w:val="72"/>
           <w:szCs w:val="72"/>
         </w:rPr>
-        <w:t>(poste dev)</w:t>
-      </w:r>
-      <w:bookmarkStart w:id="0" w:name="_GoBack"/>
-      <w:bookmarkEnd w:id="0"/>
+        <w:t xml:space="preserve"> </w:t>
+      </w:r>
+      <w:r>
+        <w:rPr>
+          <w:sz w:val="72"/>
+          <w:szCs w:val="72"/>
+        </w:rPr>
+        <w:t xml:space="preserve">(poste </w:t>
+      </w:r>
+      <w:proofErr w:type="spellStart"/>
+      <w:r>
+        <w:rPr>
+          <w:sz w:val="72"/>
+          <w:szCs w:val="72"/>
+        </w:rPr>
+        <w:t>dev</w:t>
+      </w:r>
+      <w:proofErr w:type="spellEnd"/>
+      <w:r>
+        <w:rPr>
+          <w:sz w:val="72"/>
+          <w:szCs w:val="72"/>
+        </w:rPr>
+        <w:t>)</w:t>
+      </w:r>
     </w:p>
     <w:p>
       <w:pPr>
@@ -110,6 +131,8 @@
         </w:rPr>
         <w:t xml:space="preserve"> sur les postes développeur.</w:t>
       </w:r>
+      <w:bookmarkStart w:id="0" w:name="_GoBack"/>
+      <w:bookmarkEnd w:id="0"/>
     </w:p>
     <w:p>
       <w:pPr>
@@ -233,7 +256,15 @@
           <w:sz w:val="24"/>
           <w:szCs w:val="24"/>
         </w:rPr>
-        <w:t>Le programme demande si vous voulez continuer l’installation (y et entrée) pour continuer le programme est installé avec succès.</w:t>
+        <w:t xml:space="preserve">Le programme s’installation </w:t>
+      </w:r>
+      <w:r>
+        <w:rPr>
+          <w:rFonts w:ascii="Calibri" w:hAnsi="Calibri" w:cs="Calibri"/>
+          <w:sz w:val="24"/>
+          <w:szCs w:val="24"/>
+        </w:rPr>
+        <w:t>avec succès.</w:t>
       </w:r>
     </w:p>
     <w:p>

</xml_diff>